<commit_message>
minor changes in COnverter class`
</commit_message>
<xml_diff>
--- a/reports/week1.docx
+++ b/reports/week1.docx
@@ -537,33 +537,101 @@
         </w:tc>
       </w:tr>
       <w:tr>
-        <w:trPr>
-          <w:trHeight w:val="350"/>
-        </w:trPr>
-        <w:tc>
-          <w:tcPr>
-            <w:tcW w:w="9558" w:type="dxa"/>
-            <w:gridSpan w:val="6"/>
-          </w:tcPr>
-          <w:p>
-            <w:pPr>
-              <w:rPr>
-                <w:rFonts w:ascii="Cambria" w:hAnsi="Cambria"/>
-                <w:b/>
-                <w:sz w:val="24"/>
-                <w:szCs w:val="24"/>
-              </w:rPr>
-            </w:pPr>
-            <w:r>
-              <w:rPr>
-                <w:rFonts w:ascii="Cambria" w:hAnsi="Cambria"/>
-                <w:b/>
-                <w:sz w:val="24"/>
-                <w:szCs w:val="24"/>
-              </w:rPr>
-              <w:t>In Progress</w:t>
-            </w:r>
-          </w:p>
+        <w:tc>
+          <w:tcPr>
+            <w:tcW w:w="648" w:type="dxa"/>
+          </w:tcPr>
+          <w:p>
+            <w:pPr>
+              <w:pStyle w:val="CActivity"/>
+            </w:pPr>
+            <w:r>
+              <w:t>2</w:t>
+            </w:r>
+          </w:p>
+        </w:tc>
+        <w:tc>
+          <w:tcPr>
+            <w:tcW w:w="4320" w:type="dxa"/>
+            <w:gridSpan w:val="2"/>
+          </w:tcPr>
+          <w:p>
+            <w:pPr>
+              <w:pStyle w:val="CActivity"/>
+            </w:pPr>
+            <w:r>
+              <w:t>Understanding fundamental concepts in python</w:t>
+            </w:r>
+          </w:p>
+        </w:tc>
+        <w:tc>
+          <w:tcPr>
+            <w:tcW w:w="1440" w:type="dxa"/>
+          </w:tcPr>
+          <w:p>
+            <w:pPr>
+              <w:pStyle w:val="CActivity"/>
+            </w:pPr>
+            <w:r>
+              <w:t>12/01/2021</w:t>
+            </w:r>
+          </w:p>
+        </w:tc>
+        <w:tc>
+          <w:tcPr>
+            <w:tcW w:w="3150" w:type="dxa"/>
+            <w:gridSpan w:val="2"/>
+          </w:tcPr>
+          <w:p/>
+        </w:tc>
+      </w:tr>
+      <w:tr>
+        <w:tc>
+          <w:tcPr>
+            <w:tcW w:w="648" w:type="dxa"/>
+          </w:tcPr>
+          <w:p>
+            <w:pPr>
+              <w:pStyle w:val="CActivity"/>
+            </w:pPr>
+            <w:r>
+              <w:t>3</w:t>
+            </w:r>
+          </w:p>
+        </w:tc>
+        <w:tc>
+          <w:tcPr>
+            <w:tcW w:w="4320" w:type="dxa"/>
+            <w:gridSpan w:val="2"/>
+          </w:tcPr>
+          <w:p>
+            <w:pPr>
+              <w:pStyle w:val="CActivity"/>
+            </w:pPr>
+            <w:r>
+              <w:t>Understanding fundamental concepts in python</w:t>
+            </w:r>
+          </w:p>
+        </w:tc>
+        <w:tc>
+          <w:tcPr>
+            <w:tcW w:w="1440" w:type="dxa"/>
+          </w:tcPr>
+          <w:p>
+            <w:pPr>
+              <w:pStyle w:val="CActivity"/>
+            </w:pPr>
+            <w:r>
+              <w:t>12/01/2021</w:t>
+            </w:r>
+          </w:p>
+        </w:tc>
+        <w:tc>
+          <w:tcPr>
+            <w:tcW w:w="3150" w:type="dxa"/>
+            <w:gridSpan w:val="2"/>
+          </w:tcPr>
+          <w:p/>
         </w:tc>
       </w:tr>
       <w:tr>
@@ -572,199 +640,28 @@
         </w:trPr>
         <w:tc>
           <w:tcPr>
-            <w:tcW w:w="648" w:type="dxa"/>
-          </w:tcPr>
-          <w:p>
-            <w:pPr>
-              <w:rPr>
-                <w:rFonts w:ascii="Cambria" w:hAnsi="Cambria"/>
-                <w:b/>
-                <w:sz w:val="24"/>
-                <w:szCs w:val="24"/>
-              </w:rPr>
-            </w:pPr>
-            <w:r>
-              <w:rPr>
-                <w:rFonts w:ascii="Cambria" w:hAnsi="Cambria"/>
-                <w:b/>
-                <w:sz w:val="24"/>
-                <w:szCs w:val="24"/>
-              </w:rPr>
-              <w:t>#</w:t>
-            </w:r>
-          </w:p>
-        </w:tc>
-        <w:tc>
-          <w:tcPr>
-            <w:tcW w:w="4320" w:type="dxa"/>
-            <w:gridSpan w:val="2"/>
-          </w:tcPr>
-          <w:p>
-            <w:pPr>
-              <w:rPr>
-                <w:rFonts w:ascii="Cambria" w:hAnsi="Cambria"/>
-                <w:b/>
-                <w:sz w:val="24"/>
-                <w:szCs w:val="24"/>
-              </w:rPr>
-            </w:pPr>
-            <w:r>
-              <w:rPr>
-                <w:rFonts w:ascii="Cambria" w:hAnsi="Cambria"/>
-                <w:b/>
-                <w:sz w:val="24"/>
-                <w:szCs w:val="24"/>
-              </w:rPr>
-              <w:t>Tasks</w:t>
-            </w:r>
-          </w:p>
-        </w:tc>
-        <w:tc>
-          <w:tcPr>
-            <w:tcW w:w="1440" w:type="dxa"/>
-          </w:tcPr>
-          <w:p>
-            <w:pPr>
-              <w:rPr>
-                <w:rFonts w:ascii="Cambria" w:hAnsi="Cambria"/>
-                <w:b/>
-                <w:sz w:val="24"/>
-                <w:szCs w:val="24"/>
-              </w:rPr>
-            </w:pPr>
-            <w:r>
-              <w:rPr>
-                <w:rFonts w:ascii="Cambria" w:hAnsi="Cambria"/>
-                <w:b/>
-                <w:sz w:val="24"/>
-                <w:szCs w:val="24"/>
-              </w:rPr>
-              <w:t>Date</w:t>
-            </w:r>
-          </w:p>
-        </w:tc>
-        <w:tc>
-          <w:tcPr>
-            <w:tcW w:w="3150" w:type="dxa"/>
-            <w:gridSpan w:val="2"/>
-          </w:tcPr>
-          <w:p>
-            <w:pPr>
-              <w:rPr>
-                <w:rFonts w:ascii="Cambria" w:hAnsi="Cambria"/>
-                <w:b/>
-                <w:sz w:val="24"/>
-                <w:szCs w:val="24"/>
-              </w:rPr>
-            </w:pPr>
-            <w:r>
-              <w:rPr>
-                <w:rFonts w:ascii="Cambria" w:hAnsi="Cambria"/>
-                <w:b/>
-                <w:sz w:val="24"/>
-                <w:szCs w:val="24"/>
-              </w:rPr>
-              <w:t>Remarks</w:t>
-            </w:r>
-          </w:p>
-        </w:tc>
-      </w:tr>
-      <w:tr>
-        <w:tc>
-          <w:tcPr>
-            <w:tcW w:w="648" w:type="dxa"/>
-          </w:tcPr>
-          <w:p>
-            <w:pPr>
-              <w:pStyle w:val="CActivity"/>
-            </w:pPr>
-            <w:r>
-              <w:t>1</w:t>
-            </w:r>
-          </w:p>
-        </w:tc>
-        <w:tc>
-          <w:tcPr>
-            <w:tcW w:w="4320" w:type="dxa"/>
-            <w:gridSpan w:val="2"/>
-          </w:tcPr>
-          <w:p>
-            <w:pPr>
-              <w:pStyle w:val="CActivity"/>
-            </w:pPr>
-            <w:r>
-              <w:t>Change of Problem statement of python platform</w:t>
-            </w:r>
-          </w:p>
-        </w:tc>
-        <w:tc>
-          <w:tcPr>
-            <w:tcW w:w="1440" w:type="dxa"/>
-          </w:tcPr>
-          <w:p>
-            <w:pPr>
-              <w:pStyle w:val="CActivity"/>
-            </w:pPr>
-            <w:r>
-              <w:t>14/01/2021</w:t>
-            </w:r>
-          </w:p>
-        </w:tc>
-        <w:tc>
-          <w:tcPr>
-            <w:tcW w:w="3150" w:type="dxa"/>
-            <w:gridSpan w:val="2"/>
-          </w:tcPr>
-          <w:p/>
-        </w:tc>
-      </w:tr>
-      <w:tr>
-        <w:tc>
-          <w:tcPr>
-            <w:tcW w:w="648" w:type="dxa"/>
-          </w:tcPr>
-          <w:p>
-            <w:pPr>
-              <w:pStyle w:val="CActivity"/>
-            </w:pPr>
-            <w:r>
-              <w:t>2</w:t>
-            </w:r>
-          </w:p>
-        </w:tc>
-        <w:tc>
-          <w:tcPr>
-            <w:tcW w:w="4320" w:type="dxa"/>
-            <w:gridSpan w:val="2"/>
-          </w:tcPr>
-          <w:p>
-            <w:pPr>
-              <w:pStyle w:val="CActivity"/>
-            </w:pPr>
-            <w:r>
-              <w:t>Research related to python and its platform</w:t>
-            </w:r>
-          </w:p>
-        </w:tc>
-        <w:tc>
-          <w:tcPr>
-            <w:tcW w:w="1440" w:type="dxa"/>
-          </w:tcPr>
-          <w:p>
-            <w:pPr>
-              <w:pStyle w:val="CActivity"/>
-            </w:pPr>
-            <w:r>
-              <w:t>15/01/2021</w:t>
-            </w:r>
-          </w:p>
-        </w:tc>
-        <w:tc>
-          <w:tcPr>
-            <w:tcW w:w="3150" w:type="dxa"/>
-            <w:gridSpan w:val="2"/>
-          </w:tcPr>
-          <w:p/>
+            <w:tcW w:w="9558" w:type="dxa"/>
+            <w:gridSpan w:val="6"/>
+          </w:tcPr>
+          <w:p>
+            <w:pPr>
+              <w:rPr>
+                <w:rFonts w:ascii="Cambria" w:hAnsi="Cambria"/>
+                <w:b/>
+                <w:sz w:val="24"/>
+                <w:szCs w:val="24"/>
+              </w:rPr>
+            </w:pPr>
+            <w:r>
+              <w:rPr>
+                <w:rFonts w:ascii="Cambria" w:hAnsi="Cambria"/>
+                <w:b/>
+                <w:sz w:val="24"/>
+                <w:szCs w:val="24"/>
+              </w:rPr>
+              <w:t>In Progress</w:t>
+            </w:r>
+          </w:p>
         </w:tc>
       </w:tr>
       <w:tr>
@@ -773,28 +670,401 @@
         </w:trPr>
         <w:tc>
           <w:tcPr>
-            <w:tcW w:w="9558" w:type="dxa"/>
-            <w:gridSpan w:val="6"/>
-          </w:tcPr>
-          <w:p>
-            <w:pPr>
-              <w:rPr>
-                <w:rFonts w:ascii="Cambria" w:hAnsi="Cambria"/>
-                <w:b/>
-                <w:sz w:val="24"/>
-                <w:szCs w:val="24"/>
-              </w:rPr>
-            </w:pPr>
-            <w:r>
-              <w:rPr>
-                <w:rFonts w:ascii="Cambria" w:hAnsi="Cambria"/>
-                <w:b/>
-                <w:sz w:val="24"/>
-                <w:szCs w:val="24"/>
-              </w:rPr>
-              <w:t>Plan for Next Week</w:t>
-            </w:r>
-          </w:p>
+            <w:tcW w:w="648" w:type="dxa"/>
+          </w:tcPr>
+          <w:p>
+            <w:pPr>
+              <w:rPr>
+                <w:rFonts w:ascii="Cambria" w:hAnsi="Cambria"/>
+                <w:b/>
+                <w:sz w:val="24"/>
+                <w:szCs w:val="24"/>
+              </w:rPr>
+            </w:pPr>
+            <w:r>
+              <w:rPr>
+                <w:rFonts w:ascii="Cambria" w:hAnsi="Cambria"/>
+                <w:b/>
+                <w:sz w:val="24"/>
+                <w:szCs w:val="24"/>
+              </w:rPr>
+              <w:t>#</w:t>
+            </w:r>
+          </w:p>
+        </w:tc>
+        <w:tc>
+          <w:tcPr>
+            <w:tcW w:w="4320" w:type="dxa"/>
+            <w:gridSpan w:val="2"/>
+          </w:tcPr>
+          <w:p>
+            <w:pPr>
+              <w:rPr>
+                <w:rFonts w:ascii="Cambria" w:hAnsi="Cambria"/>
+                <w:b/>
+                <w:sz w:val="24"/>
+                <w:szCs w:val="24"/>
+              </w:rPr>
+            </w:pPr>
+            <w:r>
+              <w:rPr>
+                <w:rFonts w:ascii="Cambria" w:hAnsi="Cambria"/>
+                <w:b/>
+                <w:sz w:val="24"/>
+                <w:szCs w:val="24"/>
+              </w:rPr>
+              <w:t>Tasks</w:t>
+            </w:r>
+          </w:p>
+        </w:tc>
+        <w:tc>
+          <w:tcPr>
+            <w:tcW w:w="1440" w:type="dxa"/>
+          </w:tcPr>
+          <w:p>
+            <w:pPr>
+              <w:rPr>
+                <w:rFonts w:ascii="Cambria" w:hAnsi="Cambria"/>
+                <w:b/>
+                <w:sz w:val="24"/>
+                <w:szCs w:val="24"/>
+              </w:rPr>
+            </w:pPr>
+            <w:r>
+              <w:rPr>
+                <w:rFonts w:ascii="Cambria" w:hAnsi="Cambria"/>
+                <w:b/>
+                <w:sz w:val="24"/>
+                <w:szCs w:val="24"/>
+              </w:rPr>
+              <w:t>Date</w:t>
+            </w:r>
+          </w:p>
+        </w:tc>
+        <w:tc>
+          <w:tcPr>
+            <w:tcW w:w="3150" w:type="dxa"/>
+            <w:gridSpan w:val="2"/>
+          </w:tcPr>
+          <w:p>
+            <w:pPr>
+              <w:rPr>
+                <w:rFonts w:ascii="Cambria" w:hAnsi="Cambria"/>
+                <w:b/>
+                <w:sz w:val="24"/>
+                <w:szCs w:val="24"/>
+              </w:rPr>
+            </w:pPr>
+            <w:r>
+              <w:rPr>
+                <w:rFonts w:ascii="Cambria" w:hAnsi="Cambria"/>
+                <w:b/>
+                <w:sz w:val="24"/>
+                <w:szCs w:val="24"/>
+              </w:rPr>
+              <w:t>Remarks</w:t>
+            </w:r>
+          </w:p>
+        </w:tc>
+      </w:tr>
+      <w:tr>
+        <w:tc>
+          <w:tcPr>
+            <w:tcW w:w="648" w:type="dxa"/>
+          </w:tcPr>
+          <w:p>
+            <w:pPr>
+              <w:pStyle w:val="CActivity"/>
+            </w:pPr>
+            <w:r>
+              <w:t>1</w:t>
+            </w:r>
+          </w:p>
+        </w:tc>
+        <w:tc>
+          <w:tcPr>
+            <w:tcW w:w="4320" w:type="dxa"/>
+            <w:gridSpan w:val="2"/>
+          </w:tcPr>
+          <w:p>
+            <w:pPr>
+              <w:pStyle w:val="CActivity"/>
+            </w:pPr>
+            <w:r>
+              <w:t xml:space="preserve">Change of Problem </w:t>
+            </w:r>
+            <w:r>
+              <w:t>statement of python platform</w:t>
+            </w:r>
+          </w:p>
+        </w:tc>
+        <w:tc>
+          <w:tcPr>
+            <w:tcW w:w="1440" w:type="dxa"/>
+          </w:tcPr>
+          <w:p>
+            <w:pPr>
+              <w:pStyle w:val="CActivity"/>
+            </w:pPr>
+            <w:r>
+              <w:t>14/01/2021</w:t>
+            </w:r>
+          </w:p>
+        </w:tc>
+        <w:tc>
+          <w:tcPr>
+            <w:tcW w:w="3150" w:type="dxa"/>
+            <w:gridSpan w:val="2"/>
+          </w:tcPr>
+          <w:p/>
+        </w:tc>
+      </w:tr>
+      <w:tr>
+        <w:tc>
+          <w:tcPr>
+            <w:tcW w:w="648" w:type="dxa"/>
+          </w:tcPr>
+          <w:p>
+            <w:pPr>
+              <w:pStyle w:val="CActivity"/>
+            </w:pPr>
+            <w:r>
+              <w:t>2</w:t>
+            </w:r>
+          </w:p>
+        </w:tc>
+        <w:tc>
+          <w:tcPr>
+            <w:tcW w:w="4320" w:type="dxa"/>
+            <w:gridSpan w:val="2"/>
+          </w:tcPr>
+          <w:p>
+            <w:pPr>
+              <w:pStyle w:val="CActivity"/>
+            </w:pPr>
+            <w:r>
+              <w:t>Research related to python and its platform</w:t>
+            </w:r>
+          </w:p>
+        </w:tc>
+        <w:tc>
+          <w:tcPr>
+            <w:tcW w:w="1440" w:type="dxa"/>
+          </w:tcPr>
+          <w:p>
+            <w:pPr>
+              <w:pStyle w:val="CActivity"/>
+            </w:pPr>
+            <w:r>
+              <w:t>15/01/2021</w:t>
+            </w:r>
+          </w:p>
+        </w:tc>
+        <w:tc>
+          <w:tcPr>
+            <w:tcW w:w="3150" w:type="dxa"/>
+            <w:gridSpan w:val="2"/>
+          </w:tcPr>
+          <w:p/>
+        </w:tc>
+      </w:tr>
+      <w:tr>
+        <w:tc>
+          <w:tcPr>
+            <w:tcW w:w="648" w:type="dxa"/>
+          </w:tcPr>
+          <w:p>
+            <w:pPr>
+              <w:pStyle w:val="CActivity"/>
+            </w:pPr>
+            <w:r>
+              <w:t>3</w:t>
+            </w:r>
+          </w:p>
+        </w:tc>
+        <w:tc>
+          <w:tcPr>
+            <w:tcW w:w="4320" w:type="dxa"/>
+            <w:gridSpan w:val="2"/>
+          </w:tcPr>
+          <w:p>
+            <w:pPr>
+              <w:pStyle w:val="CActivity"/>
+            </w:pPr>
+            <w:r>
+              <w:t>Change of Problem statement of python platform</w:t>
+            </w:r>
+          </w:p>
+        </w:tc>
+        <w:tc>
+          <w:tcPr>
+            <w:tcW w:w="1440" w:type="dxa"/>
+          </w:tcPr>
+          <w:p>
+            <w:pPr>
+              <w:pStyle w:val="CActivity"/>
+            </w:pPr>
+            <w:r>
+              <w:t>14/01/2021</w:t>
+            </w:r>
+          </w:p>
+        </w:tc>
+        <w:tc>
+          <w:tcPr>
+            <w:tcW w:w="3150" w:type="dxa"/>
+            <w:gridSpan w:val="2"/>
+          </w:tcPr>
+          <w:p/>
+        </w:tc>
+      </w:tr>
+      <w:tr>
+        <w:tc>
+          <w:tcPr>
+            <w:tcW w:w="648" w:type="dxa"/>
+          </w:tcPr>
+          <w:p>
+            <w:pPr>
+              <w:pStyle w:val="CActivity"/>
+            </w:pPr>
+            <w:r>
+              <w:t>4</w:t>
+            </w:r>
+          </w:p>
+        </w:tc>
+        <w:tc>
+          <w:tcPr>
+            <w:tcW w:w="4320" w:type="dxa"/>
+            <w:gridSpan w:val="2"/>
+          </w:tcPr>
+          <w:p>
+            <w:pPr>
+              <w:pStyle w:val="CActivity"/>
+            </w:pPr>
+            <w:r>
+              <w:t>Research related to python and its platform</w:t>
+            </w:r>
+          </w:p>
+        </w:tc>
+        <w:tc>
+          <w:tcPr>
+            <w:tcW w:w="1440" w:type="dxa"/>
+          </w:tcPr>
+          <w:p>
+            <w:pPr>
+              <w:pStyle w:val="CActivity"/>
+            </w:pPr>
+            <w:r>
+              <w:t>15/01/2021</w:t>
+            </w:r>
+          </w:p>
+        </w:tc>
+        <w:tc>
+          <w:tcPr>
+            <w:tcW w:w="3150" w:type="dxa"/>
+            <w:gridSpan w:val="2"/>
+          </w:tcPr>
+          <w:p/>
+        </w:tc>
+      </w:tr>
+      <w:tr>
+        <w:tc>
+          <w:tcPr>
+            <w:tcW w:w="648" w:type="dxa"/>
+          </w:tcPr>
+          <w:p>
+            <w:pPr>
+              <w:pStyle w:val="CActivity"/>
+            </w:pPr>
+            <w:r>
+              <w:t>5</w:t>
+            </w:r>
+          </w:p>
+        </w:tc>
+        <w:tc>
+          <w:tcPr>
+            <w:tcW w:w="4320" w:type="dxa"/>
+            <w:gridSpan w:val="2"/>
+          </w:tcPr>
+          <w:p>
+            <w:pPr>
+              <w:pStyle w:val="CActivity"/>
+            </w:pPr>
+            <w:r>
+              <w:t xml:space="preserve">Change of Problem </w:t>
+            </w:r>
+            <w:r>
+              <w:t>statement of python platform</w:t>
+            </w:r>
+          </w:p>
+        </w:tc>
+        <w:tc>
+          <w:tcPr>
+            <w:tcW w:w="1440" w:type="dxa"/>
+          </w:tcPr>
+          <w:p>
+            <w:pPr>
+              <w:pStyle w:val="CActivity"/>
+            </w:pPr>
+            <w:r>
+              <w:t>14/01/2021</w:t>
+            </w:r>
+          </w:p>
+        </w:tc>
+        <w:tc>
+          <w:tcPr>
+            <w:tcW w:w="3150" w:type="dxa"/>
+            <w:gridSpan w:val="2"/>
+          </w:tcPr>
+          <w:p/>
+        </w:tc>
+      </w:tr>
+      <w:tr>
+        <w:tc>
+          <w:tcPr>
+            <w:tcW w:w="648" w:type="dxa"/>
+          </w:tcPr>
+          <w:p>
+            <w:pPr>
+              <w:pStyle w:val="CActivity"/>
+            </w:pPr>
+            <w:r>
+              <w:t>6</w:t>
+            </w:r>
+          </w:p>
+        </w:tc>
+        <w:tc>
+          <w:tcPr>
+            <w:tcW w:w="4320" w:type="dxa"/>
+            <w:gridSpan w:val="2"/>
+          </w:tcPr>
+          <w:p>
+            <w:pPr>
+              <w:pStyle w:val="CActivity"/>
+            </w:pPr>
+            <w:r>
+              <w:t>Research related to python and its platform</w:t>
+            </w:r>
+          </w:p>
+        </w:tc>
+        <w:tc>
+          <w:tcPr>
+            <w:tcW w:w="1440" w:type="dxa"/>
+          </w:tcPr>
+          <w:p>
+            <w:pPr>
+              <w:pStyle w:val="CActivity"/>
+            </w:pPr>
+            <w:r>
+              <w:t>15/01/2021</w:t>
+            </w:r>
+          </w:p>
+        </w:tc>
+        <w:tc>
+          <w:tcPr>
+            <w:tcW w:w="3150" w:type="dxa"/>
+            <w:gridSpan w:val="2"/>
+          </w:tcPr>
+          <w:p/>
         </w:tc>
       </w:tr>
       <w:tr>
@@ -803,113 +1073,144 @@
         </w:trPr>
         <w:tc>
           <w:tcPr>
-            <w:tcW w:w="648" w:type="dxa"/>
-          </w:tcPr>
-          <w:p>
-            <w:pPr>
-              <w:rPr>
-                <w:rFonts w:ascii="Cambria" w:hAnsi="Cambria"/>
-                <w:b/>
-                <w:sz w:val="24"/>
-                <w:szCs w:val="24"/>
-              </w:rPr>
-            </w:pPr>
-            <w:r>
-              <w:rPr>
-                <w:rFonts w:ascii="Cambria" w:hAnsi="Cambria"/>
-                <w:b/>
-                <w:sz w:val="24"/>
-                <w:szCs w:val="24"/>
-              </w:rPr>
-              <w:t>#</w:t>
-            </w:r>
-          </w:p>
-        </w:tc>
-        <w:tc>
-          <w:tcPr>
-            <w:tcW w:w="4320" w:type="dxa"/>
-            <w:gridSpan w:val="2"/>
-          </w:tcPr>
-          <w:p>
-            <w:pPr>
-              <w:rPr>
-                <w:rFonts w:ascii="Cambria" w:hAnsi="Cambria"/>
-                <w:b/>
-                <w:sz w:val="24"/>
-                <w:szCs w:val="24"/>
-              </w:rPr>
-            </w:pPr>
-            <w:r>
-              <w:rPr>
-                <w:rFonts w:ascii="Cambria" w:hAnsi="Cambria"/>
-                <w:b/>
-                <w:sz w:val="24"/>
-                <w:szCs w:val="24"/>
-              </w:rPr>
-              <w:t>Tasks</w:t>
-            </w:r>
-          </w:p>
-        </w:tc>
-        <w:tc>
-          <w:tcPr>
-            <w:tcW w:w="1440" w:type="dxa"/>
-          </w:tcPr>
-          <w:p>
-            <w:pPr>
-              <w:rPr>
-                <w:rFonts w:ascii="Cambria" w:hAnsi="Cambria"/>
-                <w:b/>
-                <w:sz w:val="24"/>
-                <w:szCs w:val="24"/>
-              </w:rPr>
-            </w:pPr>
-            <w:r>
-              <w:rPr>
-                <w:rFonts w:ascii="Cambria" w:hAnsi="Cambria"/>
-                <w:b/>
-                <w:sz w:val="24"/>
-                <w:szCs w:val="24"/>
-              </w:rPr>
-              <w:t>Date</w:t>
-            </w:r>
-          </w:p>
-        </w:tc>
-        <w:tc>
-          <w:tcPr>
-            <w:tcW w:w="3150" w:type="dxa"/>
-            <w:gridSpan w:val="2"/>
-          </w:tcPr>
-          <w:p>
-            <w:pPr>
-              <w:rPr>
-                <w:rFonts w:ascii="Cambria" w:hAnsi="Cambria"/>
-                <w:b/>
-                <w:sz w:val="24"/>
-                <w:szCs w:val="24"/>
-              </w:rPr>
-            </w:pPr>
-            <w:r>
-              <w:rPr>
-                <w:rFonts w:ascii="Cambria" w:hAnsi="Cambria"/>
-                <w:b/>
-                <w:sz w:val="24"/>
-                <w:szCs w:val="24"/>
-              </w:rPr>
-              <w:t>Remarks</w:t>
+            <w:tcW w:w="9558" w:type="dxa"/>
+            <w:gridSpan w:val="6"/>
+          </w:tcPr>
+          <w:p>
+            <w:pPr>
+              <w:rPr>
+                <w:rFonts w:ascii="Cambria" w:hAnsi="Cambria"/>
+                <w:b/>
+                <w:sz w:val="24"/>
+                <w:szCs w:val="24"/>
+              </w:rPr>
+            </w:pPr>
+            <w:r>
+              <w:rPr>
+                <w:rFonts w:ascii="Cambria" w:hAnsi="Cambria"/>
+                <w:b/>
+                <w:sz w:val="24"/>
+                <w:szCs w:val="24"/>
+              </w:rPr>
+              <w:t>Plan for Next Week</w:t>
             </w:r>
           </w:p>
         </w:tc>
       </w:tr>
       <w:tr>
+        <w:trPr>
+          <w:trHeight w:val="350"/>
+        </w:trPr>
         <w:tc>
           <w:tcPr>
             <w:tcW w:w="648" w:type="dxa"/>
           </w:tcPr>
           <w:p>
             <w:pPr>
-              <w:pStyle w:val="CActivity"/>
-            </w:pPr>
-            <w:r>
+              <w:rPr>
+                <w:rFonts w:ascii="Cambria" w:hAnsi="Cambria"/>
+                <w:b/>
+                <w:sz w:val="24"/>
+                <w:szCs w:val="24"/>
+              </w:rPr>
+            </w:pPr>
+            <w:r>
+              <w:rPr>
+                <w:rFonts w:ascii="Cambria" w:hAnsi="Cambria"/>
+                <w:b/>
+                <w:sz w:val="24"/>
+                <w:szCs w:val="24"/>
+              </w:rPr>
+              <w:t>#</w:t>
+            </w:r>
+          </w:p>
+        </w:tc>
+        <w:tc>
+          <w:tcPr>
+            <w:tcW w:w="4320" w:type="dxa"/>
+            <w:gridSpan w:val="2"/>
+          </w:tcPr>
+          <w:p>
+            <w:pPr>
+              <w:rPr>
+                <w:rFonts w:ascii="Cambria" w:hAnsi="Cambria"/>
+                <w:b/>
+                <w:sz w:val="24"/>
+                <w:szCs w:val="24"/>
+              </w:rPr>
+            </w:pPr>
+            <w:r>
+              <w:rPr>
+                <w:rFonts w:ascii="Cambria" w:hAnsi="Cambria"/>
+                <w:b/>
+                <w:sz w:val="24"/>
+                <w:szCs w:val="24"/>
+              </w:rPr>
+              <w:t>Tasks</w:t>
+            </w:r>
+          </w:p>
+        </w:tc>
+        <w:tc>
+          <w:tcPr>
+            <w:tcW w:w="1440" w:type="dxa"/>
+          </w:tcPr>
+          <w:p>
+            <w:pPr>
+              <w:rPr>
+                <w:rFonts w:ascii="Cambria" w:hAnsi="Cambria"/>
+                <w:b/>
+                <w:sz w:val="24"/>
+                <w:szCs w:val="24"/>
+              </w:rPr>
+            </w:pPr>
+            <w:r>
+              <w:rPr>
+                <w:rFonts w:ascii="Cambria" w:hAnsi="Cambria"/>
+                <w:b/>
+                <w:sz w:val="24"/>
+                <w:szCs w:val="24"/>
+              </w:rPr>
+              <w:t>Date</w:t>
+            </w:r>
+          </w:p>
+        </w:tc>
+        <w:tc>
+          <w:tcPr>
+            <w:tcW w:w="3150" w:type="dxa"/>
+            <w:gridSpan w:val="2"/>
+          </w:tcPr>
+          <w:p>
+            <w:pPr>
+              <w:rPr>
+                <w:rFonts w:ascii="Cambria" w:hAnsi="Cambria"/>
+                <w:b/>
+                <w:sz w:val="24"/>
+                <w:szCs w:val="24"/>
+              </w:rPr>
+            </w:pPr>
+            <w:r>
+              <w:rPr>
+                <w:rFonts w:ascii="Cambria" w:hAnsi="Cambria"/>
+                <w:b/>
+                <w:sz w:val="24"/>
+                <w:szCs w:val="24"/>
+              </w:rPr>
+              <w:t>Remarks</w:t>
+            </w:r>
+          </w:p>
+        </w:tc>
+      </w:tr>
+      <w:tr>
+        <w:tc>
+          <w:tcPr>
+            <w:tcW w:w="648" w:type="dxa"/>
+          </w:tcPr>
+          <w:p>
+            <w:pPr>
+              <w:pStyle w:val="CActivity"/>
+            </w:pPr>
+            <w:r>
+              <w:lastRenderedPageBreak/>
               <w:t>1</w:t>
             </w:r>
           </w:p>
@@ -925,6 +1226,208 @@
             </w:pPr>
             <w:r>
               <w:t>Understanding of concepts, finding paper related to python</w:t>
+            </w:r>
+          </w:p>
+        </w:tc>
+        <w:tc>
+          <w:tcPr>
+            <w:tcW w:w="1440" w:type="dxa"/>
+          </w:tcPr>
+          <w:p>
+            <w:pPr>
+              <w:pStyle w:val="CActivity"/>
+            </w:pPr>
+            <w:r>
+              <w:t>18/02/2021</w:t>
+            </w:r>
+          </w:p>
+        </w:tc>
+        <w:tc>
+          <w:tcPr>
+            <w:tcW w:w="3150" w:type="dxa"/>
+            <w:gridSpan w:val="2"/>
+          </w:tcPr>
+          <w:p/>
+        </w:tc>
+      </w:tr>
+      <w:tr>
+        <w:tc>
+          <w:tcPr>
+            <w:tcW w:w="648" w:type="dxa"/>
+          </w:tcPr>
+          <w:p>
+            <w:pPr>
+              <w:pStyle w:val="CActivity"/>
+            </w:pPr>
+            <w:r>
+              <w:t>2</w:t>
+            </w:r>
+          </w:p>
+        </w:tc>
+        <w:tc>
+          <w:tcPr>
+            <w:tcW w:w="4320" w:type="dxa"/>
+            <w:gridSpan w:val="2"/>
+          </w:tcPr>
+          <w:p>
+            <w:pPr>
+              <w:pStyle w:val="CActivity"/>
+            </w:pPr>
+            <w:r>
+              <w:t xml:space="preserve">Understanding of concepts, </w:t>
+            </w:r>
+            <w:r>
+              <w:t>finding paper related to python</w:t>
+            </w:r>
+          </w:p>
+        </w:tc>
+        <w:tc>
+          <w:tcPr>
+            <w:tcW w:w="1440" w:type="dxa"/>
+          </w:tcPr>
+          <w:p>
+            <w:pPr>
+              <w:pStyle w:val="CActivity"/>
+            </w:pPr>
+            <w:r>
+              <w:t>18/02/2021</w:t>
+            </w:r>
+          </w:p>
+        </w:tc>
+        <w:tc>
+          <w:tcPr>
+            <w:tcW w:w="3150" w:type="dxa"/>
+            <w:gridSpan w:val="2"/>
+          </w:tcPr>
+          <w:p/>
+        </w:tc>
+      </w:tr>
+      <w:tr>
+        <w:tc>
+          <w:tcPr>
+            <w:tcW w:w="648" w:type="dxa"/>
+          </w:tcPr>
+          <w:p>
+            <w:pPr>
+              <w:pStyle w:val="CActivity"/>
+            </w:pPr>
+            <w:r>
+              <w:t>3</w:t>
+            </w:r>
+          </w:p>
+        </w:tc>
+        <w:tc>
+          <w:tcPr>
+            <w:tcW w:w="4320" w:type="dxa"/>
+            <w:gridSpan w:val="2"/>
+          </w:tcPr>
+          <w:p>
+            <w:pPr>
+              <w:pStyle w:val="CActivity"/>
+            </w:pPr>
+            <w:r>
+              <w:t>Understanding of concepts, finding paper related to python</w:t>
+            </w:r>
+          </w:p>
+        </w:tc>
+        <w:tc>
+          <w:tcPr>
+            <w:tcW w:w="1440" w:type="dxa"/>
+          </w:tcPr>
+          <w:p>
+            <w:pPr>
+              <w:pStyle w:val="CActivity"/>
+            </w:pPr>
+            <w:r>
+              <w:t>18/02/2021</w:t>
+            </w:r>
+          </w:p>
+        </w:tc>
+        <w:tc>
+          <w:tcPr>
+            <w:tcW w:w="3150" w:type="dxa"/>
+            <w:gridSpan w:val="2"/>
+          </w:tcPr>
+          <w:p/>
+        </w:tc>
+      </w:tr>
+      <w:tr>
+        <w:tc>
+          <w:tcPr>
+            <w:tcW w:w="648" w:type="dxa"/>
+          </w:tcPr>
+          <w:p>
+            <w:pPr>
+              <w:pStyle w:val="CActivity"/>
+            </w:pPr>
+            <w:r>
+              <w:t>4</w:t>
+            </w:r>
+          </w:p>
+        </w:tc>
+        <w:tc>
+          <w:tcPr>
+            <w:tcW w:w="4320" w:type="dxa"/>
+            <w:gridSpan w:val="2"/>
+          </w:tcPr>
+          <w:p>
+            <w:pPr>
+              <w:pStyle w:val="CActivity"/>
+            </w:pPr>
+            <w:r>
+              <w:t>Understanding of concepts, finding paper related to python</w:t>
+            </w:r>
+          </w:p>
+        </w:tc>
+        <w:tc>
+          <w:tcPr>
+            <w:tcW w:w="1440" w:type="dxa"/>
+          </w:tcPr>
+          <w:p>
+            <w:pPr>
+              <w:pStyle w:val="CActivity"/>
+            </w:pPr>
+            <w:r>
+              <w:t>18/02/2021</w:t>
+            </w:r>
+          </w:p>
+        </w:tc>
+        <w:tc>
+          <w:tcPr>
+            <w:tcW w:w="3150" w:type="dxa"/>
+            <w:gridSpan w:val="2"/>
+          </w:tcPr>
+          <w:p/>
+        </w:tc>
+      </w:tr>
+      <w:tr>
+        <w:tc>
+          <w:tcPr>
+            <w:tcW w:w="648" w:type="dxa"/>
+          </w:tcPr>
+          <w:p>
+            <w:pPr>
+              <w:pStyle w:val="CActivity"/>
+            </w:pPr>
+            <w:r>
+              <w:t>5</w:t>
+            </w:r>
+          </w:p>
+        </w:tc>
+        <w:tc>
+          <w:tcPr>
+            <w:tcW w:w="4320" w:type="dxa"/>
+            <w:gridSpan w:val="2"/>
+          </w:tcPr>
+          <w:p>
+            <w:pPr>
+              <w:pStyle w:val="CActivity"/>
+            </w:pPr>
+            <w:r>
+              <w:t xml:space="preserve">Understanding of concepts, finding paper related to </w:t>
+            </w:r>
+            <w:r>
+              <w:t>python</w:t>
             </w:r>
           </w:p>
         </w:tc>

</xml_diff>